<commit_message>
completed usage scenarios, begin task analysis
</commit_message>
<xml_diff>
--- a/docs/requirements.docx
+++ b/docs/requirements.docx
@@ -5,6 +5,10 @@
     <w:p>
       <w:pPr>
         <w:pStyle w:val="Heading1"/>
+        <w:numPr>
+          <w:ilvl w:val="0"/>
+          <w:numId w:val="1"/>
+        </w:numPr>
         <w:bidi w:val="0"/>
         <w:spacing w:before="240" w:after="120"/>
         <w:jc w:val="start"/>
@@ -18,6 +22,10 @@
     <w:p>
       <w:pPr>
         <w:pStyle w:val="Heading2"/>
+        <w:numPr>
+          <w:ilvl w:val="1"/>
+          <w:numId w:val="1"/>
+        </w:numPr>
         <w:bidi w:val="0"/>
         <w:jc w:val="start"/>
         <w:rPr/>
@@ -36,30 +44,7 @@
       </w:pPr>
       <w:r>
         <w:rPr/>
-      </w:r>
-    </w:p>
-    <w:p>
-      <w:pPr>
-        <w:pStyle w:val="Normal"/>
-        <w:bidi w:val="0"/>
-        <w:jc w:val="start"/>
-        <w:rPr/>
-      </w:pPr>
-      <w:r>
-        <w:rPr/>
-        <w:t xml:space="preserve">Items can be added, </w:t>
-      </w:r>
-      <w:r>
-        <w:rPr/>
-        <w:t>modified,</w:t>
-      </w:r>
-      <w:r>
-        <w:rPr/>
-        <w:t xml:space="preserve"> </w:t>
-      </w:r>
-      <w:r>
-        <w:rPr/>
-        <w:t>and removed from the list</w:t>
+        <w:t>Items can be added, modified, and removed from the list</w:t>
       </w:r>
     </w:p>
     <w:p>
@@ -99,6 +84,10 @@
     <w:p>
       <w:pPr>
         <w:pStyle w:val="Heading2"/>
+        <w:numPr>
+          <w:ilvl w:val="1"/>
+          <w:numId w:val="1"/>
+        </w:numPr>
         <w:bidi w:val="0"/>
         <w:jc w:val="start"/>
         <w:rPr/>
@@ -117,17 +106,6 @@
       </w:pPr>
       <w:r>
         <w:rPr/>
-      </w:r>
-    </w:p>
-    <w:p>
-      <w:pPr>
-        <w:pStyle w:val="Normal"/>
-        <w:bidi w:val="0"/>
-        <w:jc w:val="start"/>
-        <w:rPr/>
-      </w:pPr>
-      <w:r>
-        <w:rPr/>
         <w:t>Steward will send push notifications whenever items are nearing expiration</w:t>
       </w:r>
     </w:p>
@@ -168,6 +146,10 @@
     <w:p>
       <w:pPr>
         <w:pStyle w:val="Heading2"/>
+        <w:numPr>
+          <w:ilvl w:val="1"/>
+          <w:numId w:val="1"/>
+        </w:numPr>
         <w:bidi w:val="0"/>
         <w:jc w:val="start"/>
         <w:rPr/>
@@ -186,17 +168,6 @@
       </w:pPr>
       <w:r>
         <w:rPr/>
-      </w:r>
-    </w:p>
-    <w:p>
-      <w:pPr>
-        <w:pStyle w:val="Normal"/>
-        <w:bidi w:val="0"/>
-        <w:jc w:val="start"/>
-        <w:rPr/>
-      </w:pPr>
-      <w:r>
-        <w:rPr/>
         <w:t xml:space="preserve">Steward should have secure user accounts. </w:t>
       </w:r>
     </w:p>
@@ -237,6 +208,10 @@
     <w:p>
       <w:pPr>
         <w:pStyle w:val="Heading2"/>
+        <w:numPr>
+          <w:ilvl w:val="1"/>
+          <w:numId w:val="1"/>
+        </w:numPr>
         <w:bidi w:val="0"/>
         <w:jc w:val="start"/>
         <w:rPr/>
@@ -248,6 +223,29 @@
     </w:p>
     <w:p>
       <w:pPr>
+        <w:pStyle w:val="Normal"/>
+        <w:bidi w:val="0"/>
+        <w:jc w:val="start"/>
+        <w:rPr/>
+      </w:pPr>
+      <w:r>
+        <w:rPr/>
+        <w:t>Steward should use CV to quickly scan expiration dates.</w:t>
+      </w:r>
+    </w:p>
+    <w:p>
+      <w:pPr>
+        <w:pStyle w:val="Normal"/>
+        <w:bidi w:val="0"/>
+        <w:jc w:val="start"/>
+        <w:rPr/>
+      </w:pPr>
+      <w:r>
+        <w:rPr/>
+      </w:r>
+    </w:p>
+    <w:p>
+      <w:pPr>
         <w:pStyle w:val="TextBody"/>
         <w:bidi w:val="0"/>
         <w:jc w:val="start"/>
@@ -255,29 +253,7 @@
       </w:pPr>
       <w:r>
         <w:rPr/>
-      </w:r>
-    </w:p>
-    <w:p>
-      <w:pPr>
-        <w:pStyle w:val="Normal"/>
-        <w:bidi w:val="0"/>
-        <w:jc w:val="start"/>
-        <w:rPr/>
-      </w:pPr>
-      <w:r>
-        <w:rPr/>
-        <w:t>Steward should use CV to quickly scan expiration dates.</w:t>
-      </w:r>
-    </w:p>
-    <w:p>
-      <w:pPr>
-        <w:pStyle w:val="Normal"/>
-        <w:bidi w:val="0"/>
-        <w:jc w:val="start"/>
-        <w:rPr/>
-      </w:pPr>
-      <w:r>
-        <w:rPr/>
+        <w:t>Steward could use CV to identify items and locate them.</w:t>
       </w:r>
     </w:p>
     <w:p>
@@ -289,16 +265,15 @@
       </w:pPr>
       <w:r>
         <w:rPr/>
-        <w:t xml:space="preserve">Steward could use CV to identify items </w:t>
-      </w:r>
-      <w:r>
-        <w:rPr/>
-        <w:t>and locate them.</w:t>
       </w:r>
     </w:p>
     <w:p>
       <w:pPr>
         <w:pStyle w:val="Heading2"/>
+        <w:numPr>
+          <w:ilvl w:val="1"/>
+          <w:numId w:val="1"/>
+        </w:numPr>
         <w:bidi w:val="0"/>
         <w:jc w:val="start"/>
         <w:rPr/>
@@ -310,17 +285,6 @@
     </w:p>
     <w:p>
       <w:pPr>
-        <w:pStyle w:val="Normal"/>
-        <w:bidi w:val="0"/>
-        <w:jc w:val="start"/>
-        <w:rPr/>
-      </w:pPr>
-      <w:r>
-        <w:rPr/>
-      </w:r>
-    </w:p>
-    <w:p>
-      <w:pPr>
         <w:pStyle w:val="TextBody"/>
         <w:bidi w:val="0"/>
         <w:jc w:val="start"/>
@@ -341,11 +305,7 @@
       </w:pPr>
       <w:r>
         <w:rPr/>
-        <w:t xml:space="preserve">Steward could </w:t>
-      </w:r>
-      <w:r>
-        <w:rPr/>
-        <w:t>use a similar system to (or just embed) SuperCook to recommend recipes that use certain ingredients.</w:t>
+        <w:t>Steward could use a similar system to (or just embed) SuperCook to recommend recipes that use certain ingredients.</w:t>
       </w:r>
     </w:p>
     <w:sectPr>
@@ -355,6 +315,7 @@
       <w:pgNumType w:fmt="decimal"/>
       <w:formProt w:val="false"/>
       <w:textDirection w:val="lrTb"/>
+      <w:docGrid w:type="default" w:linePitch="100" w:charSpace="0"/>
     </w:sectPr>
   </w:body>
 </w:document>
@@ -365,21 +326,147 @@
   <w:abstractNum w:abstractNumId="1">
     <w:lvl w:ilvl="0">
       <w:start w:val="1"/>
-      <w:pStyle w:val="Heading1"/>
-      <w:numFmt w:val="none"/>
-      <w:suff w:val="nothing"/>
-      <w:lvlText w:val=""/>
-      <w:lvlJc w:val="start"/>
-      <w:pPr>
-        <w:tabs>
-          <w:tab w:val="num" w:pos="0"/>
-        </w:tabs>
-        <w:ind w:start="0" w:hanging="0"/>
-      </w:pPr>
+      <w:numFmt w:val="none"/>
+      <w:suff w:val="nothing"/>
+      <w:lvlText w:val=""/>
+      <w:lvlJc w:val="start"/>
+      <w:pPr>
+        <w:tabs>
+          <w:tab w:val="num" w:pos="0"/>
+        </w:tabs>
+        <w:ind w:start="0" w:hanging="0"/>
+      </w:pPr>
+      <w:rPr/>
     </w:lvl>
     <w:lvl w:ilvl="1">
       <w:start w:val="1"/>
-      <w:pStyle w:val="Heading2"/>
+      <w:numFmt w:val="none"/>
+      <w:suff w:val="nothing"/>
+      <w:lvlText w:val=""/>
+      <w:lvlJc w:val="start"/>
+      <w:pPr>
+        <w:tabs>
+          <w:tab w:val="num" w:pos="0"/>
+        </w:tabs>
+        <w:ind w:start="0" w:hanging="0"/>
+      </w:pPr>
+      <w:rPr/>
+    </w:lvl>
+    <w:lvl w:ilvl="2">
+      <w:start w:val="1"/>
+      <w:numFmt w:val="none"/>
+      <w:suff w:val="nothing"/>
+      <w:lvlText w:val=""/>
+      <w:lvlJc w:val="start"/>
+      <w:pPr>
+        <w:tabs>
+          <w:tab w:val="num" w:pos="0"/>
+        </w:tabs>
+        <w:ind w:start="0" w:hanging="0"/>
+      </w:pPr>
+      <w:rPr/>
+    </w:lvl>
+    <w:lvl w:ilvl="3">
+      <w:start w:val="1"/>
+      <w:numFmt w:val="none"/>
+      <w:suff w:val="nothing"/>
+      <w:lvlText w:val=""/>
+      <w:lvlJc w:val="start"/>
+      <w:pPr>
+        <w:tabs>
+          <w:tab w:val="num" w:pos="0"/>
+        </w:tabs>
+        <w:ind w:start="0" w:hanging="0"/>
+      </w:pPr>
+      <w:rPr/>
+    </w:lvl>
+    <w:lvl w:ilvl="4">
+      <w:start w:val="1"/>
+      <w:numFmt w:val="none"/>
+      <w:suff w:val="nothing"/>
+      <w:lvlText w:val=""/>
+      <w:lvlJc w:val="start"/>
+      <w:pPr>
+        <w:tabs>
+          <w:tab w:val="num" w:pos="0"/>
+        </w:tabs>
+        <w:ind w:start="0" w:hanging="0"/>
+      </w:pPr>
+      <w:rPr/>
+    </w:lvl>
+    <w:lvl w:ilvl="5">
+      <w:start w:val="1"/>
+      <w:numFmt w:val="none"/>
+      <w:suff w:val="nothing"/>
+      <w:lvlText w:val=""/>
+      <w:lvlJc w:val="start"/>
+      <w:pPr>
+        <w:tabs>
+          <w:tab w:val="num" w:pos="0"/>
+        </w:tabs>
+        <w:ind w:start="0" w:hanging="0"/>
+      </w:pPr>
+      <w:rPr/>
+    </w:lvl>
+    <w:lvl w:ilvl="6">
+      <w:start w:val="1"/>
+      <w:numFmt w:val="none"/>
+      <w:suff w:val="nothing"/>
+      <w:lvlText w:val=""/>
+      <w:lvlJc w:val="start"/>
+      <w:pPr>
+        <w:tabs>
+          <w:tab w:val="num" w:pos="0"/>
+        </w:tabs>
+        <w:ind w:start="0" w:hanging="0"/>
+      </w:pPr>
+      <w:rPr/>
+    </w:lvl>
+    <w:lvl w:ilvl="7">
+      <w:start w:val="1"/>
+      <w:numFmt w:val="none"/>
+      <w:suff w:val="nothing"/>
+      <w:lvlText w:val=""/>
+      <w:lvlJc w:val="start"/>
+      <w:pPr>
+        <w:tabs>
+          <w:tab w:val="num" w:pos="0"/>
+        </w:tabs>
+        <w:ind w:start="0" w:hanging="0"/>
+      </w:pPr>
+      <w:rPr/>
+    </w:lvl>
+    <w:lvl w:ilvl="8">
+      <w:start w:val="1"/>
+      <w:numFmt w:val="none"/>
+      <w:suff w:val="nothing"/>
+      <w:lvlText w:val=""/>
+      <w:lvlJc w:val="start"/>
+      <w:pPr>
+        <w:tabs>
+          <w:tab w:val="num" w:pos="0"/>
+        </w:tabs>
+        <w:ind w:start="0" w:hanging="0"/>
+      </w:pPr>
+      <w:rPr/>
+    </w:lvl>
+  </w:abstractNum>
+  <w:abstractNum w:abstractNumId="2">
+    <w:lvl w:ilvl="0">
+      <w:start w:val="1"/>
+      <w:numFmt w:val="none"/>
+      <w:suff w:val="nothing"/>
+      <w:lvlText w:val=""/>
+      <w:lvlJc w:val="start"/>
+      <w:pPr>
+        <w:tabs>
+          <w:tab w:val="num" w:pos="0"/>
+        </w:tabs>
+        <w:ind w:start="0" w:hanging="0"/>
+      </w:pPr>
+    </w:lvl>
+    <w:lvl w:ilvl="1">
+      <w:start w:val="1"/>
       <w:numFmt w:val="none"/>
       <w:suff w:val="nothing"/>
       <w:lvlText w:val=""/>
@@ -485,6 +572,9 @@
   </w:abstractNum>
   <w:num w:numId="1">
     <w:abstractNumId w:val="1"/>
+  </w:num>
+  <w:num w:numId="2">
+    <w:abstractNumId w:val="2"/>
   </w:num>
 </w:numbering>
 </file>
@@ -512,7 +602,10 @@
     <w:qFormat/>
     <w:pPr>
       <w:widowControl w:val="false"/>
+      <w:suppressAutoHyphens w:val="true"/>
       <w:bidi w:val="0"/>
+      <w:spacing w:before="0" w:after="0"/>
+      <w:jc w:val="start"/>
     </w:pPr>
     <w:rPr>
       <w:rFonts w:ascii="Liberation Serif" w:hAnsi="Liberation Serif" w:eastAsia="Noto Serif CJK SC" w:cs="Lohit Devanagari"/>

</xml_diff>